<commit_message>
Epic 7-Vita Mostova:added report
</commit_message>
<xml_diff>
--- a/ai_13/vita_mostova/Epic 7/epic_7_practice_work_report_vita_mostova.docx
+++ b/ai_13/vita_mostova/Epic 7/epic_7_practice_work_report_vita_mostova.docx
@@ -425,8 +425,6 @@
         <w:lastRenderedPageBreak/>
         <w:t xml:space="preserve">Тема роботи:  </w:t>
       </w:r>
-      <w:bookmarkStart w:id="0" w:name="_GoBack"/>
-      <w:bookmarkEnd w:id="0"/>
       <w:r>
         <w:rPr>
           <w:rFonts w:ascii="Times New Roman" w:eastAsia="Times New Roman" w:hAnsi="Times New Roman" w:cs="Times New Roman"/>
@@ -709,6 +707,7 @@
       <w:r>
         <w:rPr>
           <w:rFonts w:ascii="Times New Roman" w:eastAsia="Times New Roman" w:hAnsi="Times New Roman" w:cs="Times New Roman"/>
+          <w:noProof/>
           <w:color w:val="000000"/>
           <w:sz w:val="24"/>
           <w:szCs w:val="24"/>
@@ -761,6 +760,7 @@
       <w:r>
         <w:rPr>
           <w:rFonts w:ascii="Times New Roman" w:eastAsia="Times New Roman" w:hAnsi="Times New Roman" w:cs="Times New Roman"/>
+          <w:noProof/>
           <w:color w:val="000000"/>
           <w:sz w:val="24"/>
           <w:szCs w:val="24"/>
@@ -857,7 +857,7 @@
           <w:szCs w:val="24"/>
         </w:rPr>
       </w:pPr>
-      <w:bookmarkStart w:id="1" w:name="_Hlk153410909"/>
+      <w:bookmarkStart w:id="0" w:name="_Hlk153410909"/>
       <w:r>
         <w:rPr>
           <w:rFonts w:ascii="Times New Roman" w:eastAsia="Times New Roman" w:hAnsi="Times New Roman" w:cs="Times New Roman"/>
@@ -912,7 +912,7 @@
         <w:t>»</w:t>
       </w:r>
     </w:p>
-    <w:bookmarkEnd w:id="1"/>
+    <w:bookmarkEnd w:id="0"/>
     <w:p>
       <w:pPr>
         <w:numPr>
@@ -1007,6 +1007,7 @@
       <w:r>
         <w:rPr>
           <w:rFonts w:ascii="Times New Roman" w:eastAsia="Times New Roman" w:hAnsi="Times New Roman" w:cs="Times New Roman"/>
+          <w:noProof/>
           <w:sz w:val="24"/>
           <w:szCs w:val="24"/>
         </w:rPr>
@@ -3231,6 +3232,7 @@
       <w:pPr>
         <w:rPr>
           <w:rFonts w:ascii="Times New Roman" w:eastAsia="Times New Roman" w:hAnsi="Times New Roman" w:cs="Times New Roman"/>
+          <w:b/>
           <w:sz w:val="24"/>
           <w:szCs w:val="24"/>
         </w:rPr>
@@ -3308,6 +3310,48 @@
     </w:p>
     <w:p>
       <w:pPr>
+        <w:rPr>
+          <w:rFonts w:ascii="Times New Roman" w:eastAsia="Times New Roman" w:hAnsi="Times New Roman" w:cs="Times New Roman"/>
+          <w:sz w:val="24"/>
+          <w:szCs w:val="24"/>
+        </w:rPr>
+      </w:pPr>
+      <w:hyperlink r:id="rId17" w:history="1">
+        <w:proofErr w:type="spellStart"/>
+        <w:r>
+          <w:rPr>
+            <w:rStyle w:val="af"/>
+            <w:rFonts w:ascii="Times New Roman" w:eastAsia="Times New Roman" w:hAnsi="Times New Roman" w:cs="Times New Roman"/>
+            <w:sz w:val="24"/>
+            <w:szCs w:val="24"/>
+          </w:rPr>
+          <w:t>Pull</w:t>
+        </w:r>
+        <w:proofErr w:type="spellEnd"/>
+        <w:r>
+          <w:rPr>
+            <w:rStyle w:val="af"/>
+            <w:rFonts w:ascii="Times New Roman" w:eastAsia="Times New Roman" w:hAnsi="Times New Roman" w:cs="Times New Roman"/>
+            <w:sz w:val="24"/>
+            <w:szCs w:val="24"/>
+          </w:rPr>
+          <w:t xml:space="preserve"> </w:t>
+        </w:r>
+        <w:proofErr w:type="spellStart"/>
+        <w:r>
+          <w:rPr>
+            <w:rStyle w:val="af"/>
+            <w:rFonts w:ascii="Times New Roman" w:eastAsia="Times New Roman" w:hAnsi="Times New Roman" w:cs="Times New Roman"/>
+            <w:sz w:val="24"/>
+            <w:szCs w:val="24"/>
+          </w:rPr>
+          <w:t>request</w:t>
+        </w:r>
+        <w:proofErr w:type="spellEnd"/>
+      </w:hyperlink>
+    </w:p>
+    <w:p>
+      <w:pPr>
         <w:shd w:val="clear" w:color="auto" w:fill="1F1F1F"/>
         <w:spacing w:after="0" w:line="285" w:lineRule="atLeast"/>
         <w:rPr>
@@ -5680,6 +5724,9 @@
       <w:pPr>
         <w:rPr>
           <w:rFonts w:ascii="Times New Roman" w:eastAsia="Times New Roman" w:hAnsi="Times New Roman" w:cs="Times New Roman"/>
+          <w:b/>
+          <w:sz w:val="24"/>
+          <w:szCs w:val="24"/>
         </w:rPr>
       </w:pPr>
       <w:r>
@@ -5744,6 +5791,40 @@
     </w:p>
     <w:p>
       <w:pPr>
+        <w:rPr>
+          <w:rFonts w:ascii="Times New Roman" w:eastAsia="Times New Roman" w:hAnsi="Times New Roman" w:cs="Times New Roman"/>
+        </w:rPr>
+      </w:pPr>
+      <w:hyperlink r:id="rId18" w:history="1">
+        <w:proofErr w:type="spellStart"/>
+        <w:r>
+          <w:rPr>
+            <w:rStyle w:val="af"/>
+            <w:rFonts w:ascii="Times New Roman" w:eastAsia="Times New Roman" w:hAnsi="Times New Roman" w:cs="Times New Roman"/>
+          </w:rPr>
+          <w:t>Pull</w:t>
+        </w:r>
+        <w:proofErr w:type="spellEnd"/>
+        <w:r>
+          <w:rPr>
+            <w:rStyle w:val="af"/>
+            <w:rFonts w:ascii="Times New Roman" w:eastAsia="Times New Roman" w:hAnsi="Times New Roman" w:cs="Times New Roman"/>
+          </w:rPr>
+          <w:t xml:space="preserve"> </w:t>
+        </w:r>
+        <w:proofErr w:type="spellStart"/>
+        <w:r>
+          <w:rPr>
+            <w:rStyle w:val="af"/>
+            <w:rFonts w:ascii="Times New Roman" w:eastAsia="Times New Roman" w:hAnsi="Times New Roman" w:cs="Times New Roman"/>
+          </w:rPr>
+          <w:t>request</w:t>
+        </w:r>
+        <w:proofErr w:type="spellEnd"/>
+      </w:hyperlink>
+    </w:p>
+    <w:p>
+      <w:pPr>
         <w:shd w:val="clear" w:color="auto" w:fill="1F1F1F"/>
         <w:spacing w:after="0" w:line="285" w:lineRule="atLeast"/>
         <w:rPr>
@@ -6894,6 +6975,7 @@
           <w:sz w:val="21"/>
           <w:szCs w:val="21"/>
         </w:rPr>
+        <w:lastRenderedPageBreak/>
         <w:t>cin</w:t>
       </w:r>
       <w:proofErr w:type="spellEnd"/>
@@ -7351,7 +7433,6 @@
           <w:sz w:val="21"/>
           <w:szCs w:val="21"/>
         </w:rPr>
-        <w:lastRenderedPageBreak/>
         <w:t>//</w:t>
       </w:r>
       <w:proofErr w:type="spellStart"/>
@@ -9300,6 +9381,48 @@
     </w:p>
     <w:p>
       <w:pPr>
+        <w:rPr>
+          <w:rFonts w:ascii="Times New Roman" w:eastAsia="Times New Roman" w:hAnsi="Times New Roman" w:cs="Times New Roman"/>
+          <w:sz w:val="24"/>
+          <w:szCs w:val="24"/>
+        </w:rPr>
+      </w:pPr>
+      <w:hyperlink r:id="rId19" w:history="1">
+        <w:proofErr w:type="spellStart"/>
+        <w:r>
+          <w:rPr>
+            <w:rStyle w:val="af"/>
+            <w:rFonts w:ascii="Times New Roman" w:eastAsia="Times New Roman" w:hAnsi="Times New Roman" w:cs="Times New Roman"/>
+            <w:sz w:val="24"/>
+            <w:szCs w:val="24"/>
+          </w:rPr>
+          <w:t>Pull</w:t>
+        </w:r>
+        <w:proofErr w:type="spellEnd"/>
+        <w:r>
+          <w:rPr>
+            <w:rStyle w:val="af"/>
+            <w:rFonts w:ascii="Times New Roman" w:eastAsia="Times New Roman" w:hAnsi="Times New Roman" w:cs="Times New Roman"/>
+            <w:sz w:val="24"/>
+            <w:szCs w:val="24"/>
+          </w:rPr>
+          <w:t xml:space="preserve"> </w:t>
+        </w:r>
+        <w:proofErr w:type="spellStart"/>
+        <w:r>
+          <w:rPr>
+            <w:rStyle w:val="af"/>
+            <w:rFonts w:ascii="Times New Roman" w:eastAsia="Times New Roman" w:hAnsi="Times New Roman" w:cs="Times New Roman"/>
+            <w:sz w:val="24"/>
+            <w:szCs w:val="24"/>
+          </w:rPr>
+          <w:t>request</w:t>
+        </w:r>
+        <w:proofErr w:type="spellEnd"/>
+      </w:hyperlink>
+    </w:p>
+    <w:p>
+      <w:pPr>
         <w:shd w:val="clear" w:color="auto" w:fill="1F1F1F"/>
         <w:spacing w:after="0" w:line="285" w:lineRule="atLeast"/>
         <w:rPr>
@@ -11104,6 +11227,7 @@
           <w:sz w:val="21"/>
           <w:szCs w:val="21"/>
         </w:rPr>
+        <w:lastRenderedPageBreak/>
         <w:t>    }</w:t>
       </w:r>
     </w:p>
@@ -11262,7 +11386,6 @@
           <w:sz w:val="21"/>
           <w:szCs w:val="21"/>
         </w:rPr>
-        <w:lastRenderedPageBreak/>
         <w:t>double</w:t>
       </w:r>
       <w:proofErr w:type="spellEnd"/>
@@ -12231,6 +12354,48 @@
     </w:p>
     <w:p>
       <w:pPr>
+        <w:rPr>
+          <w:rFonts w:ascii="Times New Roman" w:eastAsia="Times New Roman" w:hAnsi="Times New Roman" w:cs="Times New Roman"/>
+          <w:sz w:val="24"/>
+          <w:szCs w:val="24"/>
+        </w:rPr>
+      </w:pPr>
+      <w:hyperlink r:id="rId20" w:history="1">
+        <w:proofErr w:type="spellStart"/>
+        <w:r>
+          <w:rPr>
+            <w:rStyle w:val="af"/>
+            <w:rFonts w:ascii="Times New Roman" w:eastAsia="Times New Roman" w:hAnsi="Times New Roman" w:cs="Times New Roman"/>
+            <w:sz w:val="24"/>
+            <w:szCs w:val="24"/>
+          </w:rPr>
+          <w:t>Pull</w:t>
+        </w:r>
+        <w:proofErr w:type="spellEnd"/>
+        <w:r>
+          <w:rPr>
+            <w:rStyle w:val="af"/>
+            <w:rFonts w:ascii="Times New Roman" w:eastAsia="Times New Roman" w:hAnsi="Times New Roman" w:cs="Times New Roman"/>
+            <w:sz w:val="24"/>
+            <w:szCs w:val="24"/>
+          </w:rPr>
+          <w:t xml:space="preserve"> </w:t>
+        </w:r>
+        <w:proofErr w:type="spellStart"/>
+        <w:r>
+          <w:rPr>
+            <w:rStyle w:val="af"/>
+            <w:rFonts w:ascii="Times New Roman" w:eastAsia="Times New Roman" w:hAnsi="Times New Roman" w:cs="Times New Roman"/>
+            <w:sz w:val="24"/>
+            <w:szCs w:val="24"/>
+          </w:rPr>
+          <w:t>request</w:t>
+        </w:r>
+        <w:proofErr w:type="spellEnd"/>
+      </w:hyperlink>
+    </w:p>
+    <w:p>
+      <w:pPr>
         <w:shd w:val="clear" w:color="auto" w:fill="1F1F1F"/>
         <w:spacing w:after="0" w:line="285" w:lineRule="atLeast"/>
         <w:rPr>
@@ -14522,14 +14687,13 @@
           <w:szCs w:val="24"/>
         </w:rPr>
       </w:pPr>
-      <w:bookmarkStart w:id="2" w:name="_Hlk153412178"/>
-      <w:r>
-        <w:rPr>
-          <w:rFonts w:ascii="Times New Roman" w:eastAsia="Times New Roman" w:hAnsi="Times New Roman" w:cs="Times New Roman"/>
-          <w:sz w:val="24"/>
-          <w:szCs w:val="24"/>
-        </w:rPr>
-        <w:lastRenderedPageBreak/>
+      <w:bookmarkStart w:id="1" w:name="_Hlk153412178"/>
+      <w:r>
+        <w:rPr>
+          <w:rFonts w:ascii="Times New Roman" w:eastAsia="Times New Roman" w:hAnsi="Times New Roman" w:cs="Times New Roman"/>
+          <w:sz w:val="24"/>
+          <w:szCs w:val="24"/>
+        </w:rPr>
         <w:t>Завдання</w:t>
       </w:r>
       <w:r>
@@ -14643,7 +14807,49 @@
         <w:t>»</w:t>
       </w:r>
     </w:p>
-    <w:bookmarkEnd w:id="2"/>
+    <w:p>
+      <w:pPr>
+        <w:rPr>
+          <w:rFonts w:ascii="Times New Roman" w:eastAsia="Times New Roman" w:hAnsi="Times New Roman" w:cs="Times New Roman"/>
+          <w:sz w:val="24"/>
+          <w:szCs w:val="24"/>
+        </w:rPr>
+      </w:pPr>
+      <w:hyperlink r:id="rId21" w:history="1">
+        <w:proofErr w:type="spellStart"/>
+        <w:r>
+          <w:rPr>
+            <w:rStyle w:val="af"/>
+            <w:rFonts w:ascii="Times New Roman" w:eastAsia="Times New Roman" w:hAnsi="Times New Roman" w:cs="Times New Roman"/>
+            <w:sz w:val="24"/>
+            <w:szCs w:val="24"/>
+          </w:rPr>
+          <w:t>Pull</w:t>
+        </w:r>
+        <w:proofErr w:type="spellEnd"/>
+        <w:r>
+          <w:rPr>
+            <w:rStyle w:val="af"/>
+            <w:rFonts w:ascii="Times New Roman" w:eastAsia="Times New Roman" w:hAnsi="Times New Roman" w:cs="Times New Roman"/>
+            <w:sz w:val="24"/>
+            <w:szCs w:val="24"/>
+          </w:rPr>
+          <w:t xml:space="preserve"> </w:t>
+        </w:r>
+        <w:proofErr w:type="spellStart"/>
+        <w:r>
+          <w:rPr>
+            <w:rStyle w:val="af"/>
+            <w:rFonts w:ascii="Times New Roman" w:eastAsia="Times New Roman" w:hAnsi="Times New Roman" w:cs="Times New Roman"/>
+            <w:sz w:val="24"/>
+            <w:szCs w:val="24"/>
+          </w:rPr>
+          <w:t>request</w:t>
+        </w:r>
+        <w:proofErr w:type="spellEnd"/>
+      </w:hyperlink>
+    </w:p>
+    <w:bookmarkEnd w:id="1"/>
     <w:p>
       <w:pPr>
         <w:shd w:val="clear" w:color="auto" w:fill="1F1F1F"/>
@@ -15806,6 +16012,9 @@
         <w:t>»</w:t>
       </w:r>
       <w:r>
+        <w:rPr>
+          <w:noProof/>
+        </w:rPr>
         <w:drawing>
           <wp:inline distT="0" distB="0" distL="0" distR="0" wp14:anchorId="2CA7C696" wp14:editId="3D86616B">
             <wp:extent cx="6706952" cy="419100"/>
@@ -15822,7 +16031,7 @@
                     <pic:cNvPicPr/>
                   </pic:nvPicPr>
                   <pic:blipFill>
-                    <a:blip r:embed="rId17"/>
+                    <a:blip r:embed="rId22"/>
                     <a:stretch>
                       <a:fillRect/>
                     </a:stretch>
@@ -15921,15 +16130,7 @@
           <w:sz w:val="24"/>
           <w:szCs w:val="24"/>
         </w:rPr>
-        <w:t>Час затрачений на виконання завдання</w:t>
-      </w:r>
-      <w:r>
-        <w:rPr>
-          <w:rFonts w:ascii="Times New Roman" w:eastAsia="Times New Roman" w:hAnsi="Times New Roman" w:cs="Times New Roman"/>
-          <w:sz w:val="24"/>
-          <w:szCs w:val="24"/>
-        </w:rPr>
-        <w:t>: до 15 хвилин</w:t>
+        <w:t>Час затрачений на виконання завдання: до 15 хвилин</w:t>
       </w:r>
     </w:p>
     <w:p>
@@ -16055,6 +16256,9 @@
         <w:t>»</w:t>
       </w:r>
       <w:r>
+        <w:rPr>
+          <w:noProof/>
+        </w:rPr>
         <w:drawing>
           <wp:inline distT="0" distB="0" distL="0" distR="0" wp14:anchorId="43BD31BA" wp14:editId="6F452B06">
             <wp:extent cx="6300470" cy="1353820"/>
@@ -16071,7 +16275,7 @@
                     <pic:cNvPicPr/>
                   </pic:nvPicPr>
                   <pic:blipFill>
-                    <a:blip r:embed="rId18"/>
+                    <a:blip r:embed="rId23"/>
                     <a:stretch>
                       <a:fillRect/>
                     </a:stretch>
@@ -16098,59 +16302,24 @@
           <w:sz w:val="24"/>
           <w:szCs w:val="24"/>
         </w:rPr>
-        <w:t xml:space="preserve">Рисунок </w:t>
-      </w:r>
-      <w:r>
-        <w:rPr>
-          <w:i/>
-          <w:color w:val="1F497D" w:themeColor="text2"/>
-          <w:sz w:val="24"/>
-          <w:szCs w:val="24"/>
-        </w:rPr>
-        <w:t>7</w:t>
-      </w:r>
-      <w:r>
-        <w:rPr>
-          <w:i/>
-          <w:color w:val="1F497D" w:themeColor="text2"/>
-          <w:sz w:val="24"/>
-          <w:szCs w:val="24"/>
-        </w:rPr>
-        <w:t>: Приклад виконання завдання №</w:t>
-      </w:r>
-      <w:r>
-        <w:rPr>
-          <w:i/>
-          <w:color w:val="1F497D" w:themeColor="text2"/>
-          <w:sz w:val="24"/>
-          <w:szCs w:val="24"/>
-        </w:rPr>
-        <w:t>2</w:t>
-      </w:r>
-    </w:p>
-    <w:p>
-      <w:pPr>
-        <w:rPr>
-          <w:rFonts w:ascii="Times New Roman" w:eastAsia="Times New Roman" w:hAnsi="Times New Roman" w:cs="Times New Roman"/>
-          <w:sz w:val="24"/>
-          <w:szCs w:val="24"/>
-        </w:rPr>
-      </w:pPr>
-      <w:r>
-        <w:rPr>
-          <w:rFonts w:ascii="Times New Roman" w:eastAsia="Times New Roman" w:hAnsi="Times New Roman" w:cs="Times New Roman"/>
-          <w:sz w:val="24"/>
-          <w:szCs w:val="24"/>
-        </w:rPr>
-        <w:t>Час затрачений на виконання завдання</w:t>
-      </w:r>
-      <w:r>
-        <w:rPr>
-          <w:rFonts w:ascii="Times New Roman" w:eastAsia="Times New Roman" w:hAnsi="Times New Roman" w:cs="Times New Roman"/>
-          <w:sz w:val="24"/>
-          <w:szCs w:val="24"/>
-        </w:rPr>
-        <w:t>: до 20 хвилин</w:t>
+        <w:t>Рисунок 7: Приклад виконання завдання №2</w:t>
+      </w:r>
+    </w:p>
+    <w:p>
+      <w:pPr>
+        <w:rPr>
+          <w:rFonts w:ascii="Times New Roman" w:eastAsia="Times New Roman" w:hAnsi="Times New Roman" w:cs="Times New Roman"/>
+          <w:sz w:val="24"/>
+          <w:szCs w:val="24"/>
+        </w:rPr>
+      </w:pPr>
+      <w:r>
+        <w:rPr>
+          <w:rFonts w:ascii="Times New Roman" w:eastAsia="Times New Roman" w:hAnsi="Times New Roman" w:cs="Times New Roman"/>
+          <w:sz w:val="24"/>
+          <w:szCs w:val="24"/>
+        </w:rPr>
+        <w:t>Час затрачений на виконання завдання: до 20 хвилин</w:t>
       </w:r>
     </w:p>
     <w:p>
@@ -16168,6 +16337,7 @@
           <w:sz w:val="24"/>
           <w:szCs w:val="24"/>
         </w:rPr>
+        <w:lastRenderedPageBreak/>
         <w:t>Завдання</w:t>
       </w:r>
       <w:r>
@@ -16283,6 +16453,7 @@
       <w:r>
         <w:rPr>
           <w:rFonts w:ascii="Times New Roman" w:eastAsia="Times New Roman" w:hAnsi="Times New Roman" w:cs="Times New Roman"/>
+          <w:noProof/>
           <w:sz w:val="24"/>
           <w:szCs w:val="24"/>
         </w:rPr>
@@ -16302,7 +16473,7 @@
                     <pic:cNvPicPr/>
                   </pic:nvPicPr>
                   <pic:blipFill>
-                    <a:blip r:embed="rId19"/>
+                    <a:blip r:embed="rId24"/>
                     <a:stretch>
                       <a:fillRect/>
                     </a:stretch>
@@ -16329,34 +16500,7 @@
           <w:sz w:val="24"/>
           <w:szCs w:val="24"/>
         </w:rPr>
-        <w:t xml:space="preserve">Рисунок </w:t>
-      </w:r>
-      <w:r>
-        <w:rPr>
-          <w:i/>
-          <w:color w:val="1F497D" w:themeColor="text2"/>
-          <w:sz w:val="24"/>
-          <w:szCs w:val="24"/>
-        </w:rPr>
-        <w:t>8</w:t>
-      </w:r>
-      <w:r>
-        <w:rPr>
-          <w:i/>
-          <w:color w:val="1F497D" w:themeColor="text2"/>
-          <w:sz w:val="24"/>
-          <w:szCs w:val="24"/>
-        </w:rPr>
-        <w:t>: Приклад виконання завдання №</w:t>
-      </w:r>
-      <w:r>
-        <w:rPr>
-          <w:i/>
-          <w:color w:val="1F497D" w:themeColor="text2"/>
-          <w:sz w:val="24"/>
-          <w:szCs w:val="24"/>
-        </w:rPr>
-        <w:t>3</w:t>
+        <w:t>Рисунок 8: Приклад виконання завдання №3</w:t>
       </w:r>
     </w:p>
     <w:p>
@@ -16391,7 +16535,6 @@
           <w:sz w:val="24"/>
           <w:szCs w:val="24"/>
         </w:rPr>
-        <w:lastRenderedPageBreak/>
         <w:t>Завдання</w:t>
       </w:r>
       <w:r>
@@ -16517,6 +16660,7 @@
       <w:r>
         <w:rPr>
           <w:rFonts w:ascii="Times New Roman" w:eastAsia="Times New Roman" w:hAnsi="Times New Roman" w:cs="Times New Roman"/>
+          <w:noProof/>
           <w:sz w:val="24"/>
           <w:szCs w:val="24"/>
         </w:rPr>
@@ -16536,7 +16680,7 @@
                     <pic:cNvPicPr/>
                   </pic:nvPicPr>
                   <pic:blipFill>
-                    <a:blip r:embed="rId19"/>
+                    <a:blip r:embed="rId24"/>
                     <a:stretch>
                       <a:fillRect/>
                     </a:stretch>
@@ -16563,59 +16707,24 @@
           <w:sz w:val="24"/>
           <w:szCs w:val="24"/>
         </w:rPr>
-        <w:t xml:space="preserve">Рисунок </w:t>
-      </w:r>
-      <w:r>
-        <w:rPr>
-          <w:i/>
-          <w:color w:val="1F497D" w:themeColor="text2"/>
-          <w:sz w:val="24"/>
-          <w:szCs w:val="24"/>
-        </w:rPr>
-        <w:t>9</w:t>
-      </w:r>
-      <w:r>
-        <w:rPr>
-          <w:i/>
-          <w:color w:val="1F497D" w:themeColor="text2"/>
-          <w:sz w:val="24"/>
-          <w:szCs w:val="24"/>
-        </w:rPr>
-        <w:t>: Приклад виконання завдання №</w:t>
-      </w:r>
-      <w:r>
-        <w:rPr>
-          <w:i/>
-          <w:color w:val="1F497D" w:themeColor="text2"/>
-          <w:sz w:val="24"/>
-          <w:szCs w:val="24"/>
-        </w:rPr>
-        <w:t>4</w:t>
-      </w:r>
-    </w:p>
-    <w:p>
-      <w:pPr>
-        <w:rPr>
-          <w:rFonts w:ascii="Times New Roman" w:eastAsia="Times New Roman" w:hAnsi="Times New Roman" w:cs="Times New Roman"/>
-          <w:sz w:val="24"/>
-          <w:szCs w:val="24"/>
-        </w:rPr>
-      </w:pPr>
-      <w:r>
-        <w:rPr>
-          <w:rFonts w:ascii="Times New Roman" w:eastAsia="Times New Roman" w:hAnsi="Times New Roman" w:cs="Times New Roman"/>
-          <w:sz w:val="24"/>
-          <w:szCs w:val="24"/>
-        </w:rPr>
-        <w:t>Час затрачений на виконання завдання</w:t>
-      </w:r>
-      <w:r>
-        <w:rPr>
-          <w:rFonts w:ascii="Times New Roman" w:eastAsia="Times New Roman" w:hAnsi="Times New Roman" w:cs="Times New Roman"/>
-          <w:sz w:val="24"/>
-          <w:szCs w:val="24"/>
-        </w:rPr>
-        <w:t>: до 15 хвилин</w:t>
+        <w:t>Рисунок 9: Приклад виконання завдання №4</w:t>
+      </w:r>
+    </w:p>
+    <w:p>
+      <w:pPr>
+        <w:rPr>
+          <w:rFonts w:ascii="Times New Roman" w:eastAsia="Times New Roman" w:hAnsi="Times New Roman" w:cs="Times New Roman"/>
+          <w:sz w:val="24"/>
+          <w:szCs w:val="24"/>
+        </w:rPr>
+      </w:pPr>
+      <w:r>
+        <w:rPr>
+          <w:rFonts w:ascii="Times New Roman" w:eastAsia="Times New Roman" w:hAnsi="Times New Roman" w:cs="Times New Roman"/>
+          <w:sz w:val="24"/>
+          <w:szCs w:val="24"/>
+        </w:rPr>
+        <w:t>Час затрачений на виконання завдання: до 15 хвилин</w:t>
       </w:r>
     </w:p>
     <w:p/>
@@ -16625,10 +16734,13 @@
           <w:rFonts w:ascii="Times New Roman" w:eastAsia="Times New Roman" w:hAnsi="Times New Roman" w:cs="Times New Roman"/>
           <w:sz w:val="24"/>
           <w:szCs w:val="24"/>
-          <w:lang w:val="en-US"/>
-        </w:rPr>
-      </w:pPr>
-      <w:r>
+          <w:lang w:val="ru-RU"/>
+        </w:rPr>
+      </w:pPr>
+      <w:r>
+        <w:rPr>
+          <w:noProof/>
+        </w:rPr>
         <w:drawing>
           <wp:inline distT="0" distB="0" distL="0" distR="0">
             <wp:extent cx="6300470" cy="327660"/>
@@ -16647,7 +16759,7 @@
                     </pic:cNvPicPr>
                   </pic:nvPicPr>
                   <pic:blipFill>
-                    <a:blip r:embed="rId20">
+                    <a:blip r:embed="rId25">
                       <a:extLst>
                         <a:ext uri="{28A0092B-C50C-407E-A947-70E740481C1C}">
                           <a14:useLocalDpi xmlns:a14="http://schemas.microsoft.com/office/drawing/2010/main" val="0"/>
@@ -16681,6 +16793,7 @@
       <w:r>
         <w:rPr>
           <w:rFonts w:ascii="Times New Roman" w:eastAsia="Times New Roman" w:hAnsi="Times New Roman" w:cs="Times New Roman"/>
+          <w:noProof/>
           <w:sz w:val="24"/>
           <w:szCs w:val="24"/>
         </w:rPr>
@@ -16700,7 +16813,7 @@
                     <pic:cNvPicPr/>
                   </pic:nvPicPr>
                   <pic:blipFill>
-                    <a:blip r:embed="rId21"/>
+                    <a:blip r:embed="rId26"/>
                     <a:stretch>
                       <a:fillRect/>
                     </a:stretch>
@@ -16734,34 +16847,7 @@
           <w:sz w:val="24"/>
           <w:szCs w:val="24"/>
         </w:rPr>
-        <w:t xml:space="preserve">Рисунок </w:t>
-      </w:r>
-      <w:r>
-        <w:rPr>
-          <w:i/>
-          <w:color w:val="1F497D" w:themeColor="text2"/>
-          <w:sz w:val="24"/>
-          <w:szCs w:val="24"/>
-        </w:rPr>
-        <w:t>10</w:t>
-      </w:r>
-      <w:r>
-        <w:rPr>
-          <w:i/>
-          <w:color w:val="1F497D" w:themeColor="text2"/>
-          <w:sz w:val="24"/>
-          <w:szCs w:val="24"/>
-        </w:rPr>
-        <w:t>: Приклад виконання завдання №</w:t>
-      </w:r>
-      <w:r>
-        <w:rPr>
-          <w:i/>
-          <w:color w:val="1F497D" w:themeColor="text2"/>
-          <w:sz w:val="24"/>
-          <w:szCs w:val="24"/>
-        </w:rPr>
-        <w:t>5</w:t>
+        <w:t>Рисунок 10: Приклад виконання завдання №5</w:t>
       </w:r>
     </w:p>
     <w:p>
@@ -16798,8 +16884,8 @@
           <w:color w:val="000000"/>
         </w:rPr>
       </w:pPr>
-      <w:bookmarkStart w:id="3" w:name="_heading=h.i4rg1fbwjtfq" w:colFirst="0" w:colLast="0"/>
-      <w:bookmarkEnd w:id="3"/>
+      <w:bookmarkStart w:id="2" w:name="_heading=h.i4rg1fbwjtfq" w:colFirst="0" w:colLast="0"/>
+      <w:bookmarkEnd w:id="2"/>
       <w:r>
         <w:rPr>
           <w:rFonts w:ascii="Times New Roman" w:eastAsia="Times New Roman" w:hAnsi="Times New Roman" w:cs="Times New Roman"/>
@@ -16844,10 +16930,12 @@
           <w:rFonts w:ascii="Times New Roman" w:eastAsia="Times New Roman" w:hAnsi="Times New Roman" w:cs="Times New Roman"/>
         </w:rPr>
       </w:pPr>
+      <w:bookmarkStart w:id="3" w:name="_GoBack"/>
+      <w:bookmarkEnd w:id="3"/>
     </w:p>
     <w:sectPr>
-      <w:footerReference w:type="default" r:id="rId22"/>
-      <w:footerReference w:type="first" r:id="rId23"/>
+      <w:footerReference w:type="default" r:id="rId27"/>
+      <w:footerReference w:type="first" r:id="rId28"/>
       <w:pgSz w:w="11906" w:h="16838"/>
       <w:pgMar w:top="1134" w:right="850" w:bottom="1134" w:left="1134" w:header="708" w:footer="708" w:gutter="0"/>
       <w:pgNumType w:start="1"/>
@@ -18429,6 +18517,29 @@
       <w:szCs w:val="18"/>
     </w:rPr>
   </w:style>
+  <w:style w:type="character" w:styleId="af">
+    <w:name w:val="Hyperlink"/>
+    <w:basedOn w:val="a0"/>
+    <w:uiPriority w:val="99"/>
+    <w:unhideWhenUsed/>
+    <w:rsid w:val="004156AD"/>
+    <w:rPr>
+      <w:color w:val="0000FF" w:themeColor="hyperlink"/>
+      <w:u w:val="single"/>
+    </w:rPr>
+  </w:style>
+  <w:style w:type="character" w:styleId="af0">
+    <w:name w:val="Unresolved Mention"/>
+    <w:basedOn w:val="a0"/>
+    <w:uiPriority w:val="99"/>
+    <w:semiHidden/>
+    <w:unhideWhenUsed/>
+    <w:rsid w:val="004156AD"/>
+    <w:rPr>
+      <w:color w:val="605E5C"/>
+      <w:shd w:val="clear" w:color="auto" w:fill="E1DFDD"/>
+    </w:rPr>
+  </w:style>
 </w:styles>
 </file>
 

</xml_diff>

<commit_message>
Epic 7 - Vita Mostova:added report
</commit_message>
<xml_diff>
--- a/ai_13/vita_mostova/Epic 7/epic_7_practice_work_report_vita_mostova.docx
+++ b/ai_13/vita_mostova/Epic 7/epic_7_practice_work_report_vita_mostova.docx
@@ -148,116 +148,132 @@
     </w:p>
     <w:p>
       <w:pPr>
+        <w:pStyle w:val="af1"/>
+        <w:spacing w:before="0" w:beforeAutospacing="0" w:after="0" w:afterAutospacing="0"/>
+        <w:jc w:val="center"/>
+      </w:pPr>
+      <w:r>
+        <w:rPr>
+          <w:b/>
+          <w:bCs/>
+          <w:color w:val="000000"/>
+          <w:sz w:val="56"/>
+          <w:szCs w:val="56"/>
+        </w:rPr>
+        <w:t>Звіт</w:t>
+      </w:r>
+      <w:r>
+        <w:rPr>
+          <w:b/>
+          <w:bCs/>
+          <w:color w:val="000000"/>
+          <w:sz w:val="28"/>
+          <w:szCs w:val="28"/>
+        </w:rPr>
+        <w:t> </w:t>
+      </w:r>
+    </w:p>
+    <w:p>
+      <w:pPr>
+        <w:pStyle w:val="af1"/>
+        <w:spacing w:before="0" w:beforeAutospacing="0" w:after="0" w:afterAutospacing="0"/>
+        <w:jc w:val="center"/>
+      </w:pPr>
+      <w:r>
+        <w:rPr>
+          <w:b/>
+          <w:bCs/>
+          <w:color w:val="000000"/>
+          <w:sz w:val="28"/>
+          <w:szCs w:val="28"/>
+        </w:rPr>
+        <w:t>про виконання розрахунково-графічних робіт блоку № 7</w:t>
+      </w:r>
+    </w:p>
+    <w:p>
+      <w:pPr>
+        <w:pStyle w:val="af1"/>
+        <w:spacing w:before="0" w:beforeAutospacing="0" w:after="0" w:afterAutospacing="0"/>
+        <w:jc w:val="center"/>
+      </w:pPr>
+      <w:r>
+        <w:rPr>
+          <w:b/>
+          <w:bCs/>
+          <w:i/>
+          <w:iCs/>
+          <w:color w:val="000000"/>
+          <w:sz w:val="28"/>
+          <w:szCs w:val="28"/>
+        </w:rPr>
+        <w:t xml:space="preserve">з дисципліни: </w:t>
+      </w:r>
+      <w:r>
+        <w:rPr>
+          <w:color w:val="000000"/>
+          <w:sz w:val="28"/>
+          <w:szCs w:val="28"/>
+        </w:rPr>
+        <w:t>«Мови та парадигми програмування»</w:t>
+      </w:r>
+    </w:p>
+    <w:p>
+      <w:pPr>
+        <w:pStyle w:val="af1"/>
+        <w:spacing w:before="0" w:beforeAutospacing="0" w:after="0" w:afterAutospacing="0"/>
+        <w:jc w:val="center"/>
+      </w:pPr>
+      <w:r>
+        <w:rPr>
+          <w:color w:val="000000"/>
+          <w:sz w:val="28"/>
+          <w:szCs w:val="28"/>
+        </w:rPr>
+        <w:t>до:</w:t>
+      </w:r>
+    </w:p>
+    <w:p>
+      <w:pPr>
+        <w:pStyle w:val="af1"/>
+        <w:spacing w:before="0" w:beforeAutospacing="0" w:after="0" w:afterAutospacing="0"/>
+        <w:jc w:val="center"/>
+      </w:pPr>
+      <w:r>
+        <w:rPr>
+          <w:color w:val="000000"/>
+          <w:sz w:val="28"/>
+          <w:szCs w:val="28"/>
+        </w:rPr>
+        <w:t>ВНС Розрахунково-графічних робіт № 1-4</w:t>
+      </w:r>
+    </w:p>
+    <w:p>
+      <w:pPr>
+        <w:pStyle w:val="af1"/>
+        <w:spacing w:before="0" w:beforeAutospacing="0" w:after="0" w:afterAutospacing="0"/>
+        <w:jc w:val="center"/>
+      </w:pPr>
+      <w:r>
+        <w:rPr>
+          <w:color w:val="000000"/>
+          <w:sz w:val="28"/>
+          <w:szCs w:val="28"/>
+        </w:rPr>
+        <w:t>Практичних Робіт № 7</w:t>
+      </w:r>
+    </w:p>
+    <w:p>
+      <w:pPr>
         <w:spacing w:line="240" w:lineRule="auto"/>
         <w:jc w:val="center"/>
         <w:rPr>
           <w:rFonts w:ascii="Times New Roman" w:eastAsia="Times New Roman" w:hAnsi="Times New Roman" w:cs="Times New Roman"/>
-          <w:b/>
-          <w:sz w:val="40"/>
-          <w:szCs w:val="40"/>
-        </w:rPr>
-      </w:pPr>
-      <w:r>
-        <w:rPr>
-          <w:rFonts w:ascii="Times New Roman" w:eastAsia="Times New Roman" w:hAnsi="Times New Roman" w:cs="Times New Roman"/>
-          <w:b/>
-          <w:sz w:val="40"/>
-          <w:szCs w:val="40"/>
-        </w:rPr>
-        <w:t>Звіт</w:t>
-      </w:r>
-    </w:p>
-    <w:p>
-      <w:pPr>
-        <w:spacing w:line="240" w:lineRule="auto"/>
-        <w:jc w:val="center"/>
-        <w:rPr>
-          <w:rFonts w:ascii="Times New Roman" w:eastAsia="Times New Roman" w:hAnsi="Times New Roman" w:cs="Times New Roman"/>
           <w:sz w:val="28"/>
           <w:szCs w:val="28"/>
         </w:rPr>
       </w:pPr>
-      <w:r>
-        <w:rPr>
-          <w:rFonts w:ascii="Times New Roman" w:eastAsia="Times New Roman" w:hAnsi="Times New Roman" w:cs="Times New Roman"/>
-          <w:sz w:val="28"/>
-          <w:szCs w:val="28"/>
-        </w:rPr>
-        <w:t xml:space="preserve">про виконання </w:t>
-      </w:r>
-    </w:p>
-    <w:p>
-      <w:pPr>
-        <w:tabs>
-          <w:tab w:val="center" w:pos="4819"/>
-          <w:tab w:val="left" w:pos="7468"/>
-        </w:tabs>
-        <w:spacing w:line="240" w:lineRule="auto"/>
-        <w:rPr>
-          <w:rFonts w:ascii="Times New Roman" w:eastAsia="Times New Roman" w:hAnsi="Times New Roman" w:cs="Times New Roman"/>
-          <w:b/>
-          <w:sz w:val="28"/>
-          <w:szCs w:val="28"/>
-        </w:rPr>
-      </w:pPr>
-      <w:r>
-        <w:rPr>
-          <w:rFonts w:ascii="Times New Roman" w:eastAsia="Times New Roman" w:hAnsi="Times New Roman" w:cs="Times New Roman"/>
-          <w:b/>
-          <w:sz w:val="28"/>
-          <w:szCs w:val="28"/>
-        </w:rPr>
-        <w:tab/>
-      </w:r>
-      <w:r>
-        <w:rPr>
-          <w:rFonts w:ascii="Times New Roman" w:eastAsia="Times New Roman" w:hAnsi="Times New Roman" w:cs="Times New Roman"/>
-          <w:b/>
-          <w:sz w:val="32"/>
-          <w:szCs w:val="28"/>
-        </w:rPr>
-        <w:t>Розрахункової роботи</w:t>
-      </w:r>
-    </w:p>
-    <w:p>
-      <w:pPr>
-        <w:spacing w:line="240" w:lineRule="auto"/>
-        <w:jc w:val="center"/>
-        <w:rPr>
-          <w:rFonts w:ascii="Times New Roman" w:eastAsia="Times New Roman" w:hAnsi="Times New Roman" w:cs="Times New Roman"/>
-          <w:sz w:val="28"/>
-          <w:szCs w:val="28"/>
-        </w:rPr>
-      </w:pPr>
-      <w:r>
-        <w:rPr>
-          <w:rFonts w:ascii="Times New Roman" w:eastAsia="Times New Roman" w:hAnsi="Times New Roman" w:cs="Times New Roman"/>
-          <w:b/>
-          <w:i/>
-          <w:sz w:val="28"/>
-          <w:szCs w:val="28"/>
-        </w:rPr>
-        <w:t xml:space="preserve">з дисципліни: </w:t>
-      </w:r>
-      <w:r>
-        <w:rPr>
-          <w:rFonts w:ascii="Times New Roman" w:eastAsia="Times New Roman" w:hAnsi="Times New Roman" w:cs="Times New Roman"/>
-          <w:sz w:val="28"/>
-          <w:szCs w:val="28"/>
-        </w:rPr>
-        <w:t>«Мови та парадигми програмування»</w:t>
-      </w:r>
-    </w:p>
-    <w:p>
-      <w:pPr>
-        <w:spacing w:line="240" w:lineRule="auto"/>
-        <w:jc w:val="center"/>
-        <w:rPr>
-          <w:rFonts w:ascii="Times New Roman" w:eastAsia="Times New Roman" w:hAnsi="Times New Roman" w:cs="Times New Roman"/>
-          <w:sz w:val="28"/>
-          <w:szCs w:val="28"/>
-        </w:rPr>
-      </w:pPr>
+      <w:bookmarkStart w:id="0" w:name="_GoBack"/>
+      <w:bookmarkEnd w:id="0"/>
     </w:p>
     <w:p>
       <w:pPr>
@@ -857,7 +873,7 @@
           <w:szCs w:val="24"/>
         </w:rPr>
       </w:pPr>
-      <w:bookmarkStart w:id="0" w:name="_Hlk153410909"/>
+      <w:bookmarkStart w:id="1" w:name="_Hlk153410909"/>
       <w:r>
         <w:rPr>
           <w:rFonts w:ascii="Times New Roman" w:eastAsia="Times New Roman" w:hAnsi="Times New Roman" w:cs="Times New Roman"/>
@@ -912,7 +928,7 @@
         <w:t>»</w:t>
       </w:r>
     </w:p>
-    <w:bookmarkEnd w:id="0"/>
+    <w:bookmarkEnd w:id="1"/>
     <w:p>
       <w:pPr>
         <w:numPr>
@@ -14687,7 +14703,7 @@
           <w:szCs w:val="24"/>
         </w:rPr>
       </w:pPr>
-      <w:bookmarkStart w:id="1" w:name="_Hlk153412178"/>
+      <w:bookmarkStart w:id="2" w:name="_Hlk153412178"/>
       <w:r>
         <w:rPr>
           <w:rFonts w:ascii="Times New Roman" w:eastAsia="Times New Roman" w:hAnsi="Times New Roman" w:cs="Times New Roman"/>
@@ -14849,7 +14865,7 @@
         <w:proofErr w:type="spellEnd"/>
       </w:hyperlink>
     </w:p>
-    <w:bookmarkEnd w:id="1"/>
+    <w:bookmarkEnd w:id="2"/>
     <w:p>
       <w:pPr>
         <w:shd w:val="clear" w:color="auto" w:fill="1F1F1F"/>
@@ -16884,8 +16900,8 @@
           <w:color w:val="000000"/>
         </w:rPr>
       </w:pPr>
-      <w:bookmarkStart w:id="2" w:name="_heading=h.i4rg1fbwjtfq" w:colFirst="0" w:colLast="0"/>
-      <w:bookmarkEnd w:id="2"/>
+      <w:bookmarkStart w:id="3" w:name="_heading=h.i4rg1fbwjtfq" w:colFirst="0" w:colLast="0"/>
+      <w:bookmarkEnd w:id="3"/>
       <w:r>
         <w:rPr>
           <w:rFonts w:ascii="Times New Roman" w:eastAsia="Times New Roman" w:hAnsi="Times New Roman" w:cs="Times New Roman"/>
@@ -16930,8 +16946,6 @@
           <w:rFonts w:ascii="Times New Roman" w:eastAsia="Times New Roman" w:hAnsi="Times New Roman" w:cs="Times New Roman"/>
         </w:rPr>
       </w:pPr>
-      <w:bookmarkStart w:id="3" w:name="_GoBack"/>
-      <w:bookmarkEnd w:id="3"/>
     </w:p>
     <w:sectPr>
       <w:footerReference w:type="default" r:id="rId27"/>
@@ -18540,6 +18554,22 @@
       <w:shd w:val="clear" w:color="auto" w:fill="E1DFDD"/>
     </w:rPr>
   </w:style>
+  <w:style w:type="paragraph" w:styleId="af1">
+    <w:name w:val="Normal (Web)"/>
+    <w:basedOn w:val="a"/>
+    <w:uiPriority w:val="99"/>
+    <w:semiHidden/>
+    <w:unhideWhenUsed/>
+    <w:rsid w:val="0064491E"/>
+    <w:pPr>
+      <w:spacing w:before="100" w:beforeAutospacing="1" w:after="100" w:afterAutospacing="1" w:line="240" w:lineRule="auto"/>
+    </w:pPr>
+    <w:rPr>
+      <w:rFonts w:ascii="Times New Roman" w:eastAsia="Times New Roman" w:hAnsi="Times New Roman" w:cs="Times New Roman"/>
+      <w:sz w:val="24"/>
+      <w:szCs w:val="24"/>
+    </w:rPr>
+  </w:style>
 </w:styles>
 </file>
 

</xml_diff>